<commit_message>
Studied about types of inheritance in Python
</commit_message>
<xml_diff>
--- a/Day41-50/Day45/Day45.docx
+++ b/Day41-50/Day45/Day45.docx
@@ -1880,6 +1880,198 @@
       <w:pPr>
         <w:spacing w:after="0"/>
       </w:pPr>
+      <w:r>
+        <w:t>Example:</w:t>
+      </w:r>
+    </w:p>
+    <w:p>
+      <w:pPr>
+        <w:spacing w:after="0"/>
+        <w:jc w:val="center"/>
+      </w:pPr>
+      <w:r>
+        <w:drawing>
+          <wp:inline distT="0" distB="0" distL="0" distR="0" wp14:anchorId="068DFFF5" wp14:editId="2C6D6721">
+            <wp:extent cx="2978128" cy="3399692"/>
+            <wp:effectExtent l="0" t="0" r="0" b="0"/>
+            <wp:docPr id="998128401" name="Picture 1"/>
+            <wp:cNvGraphicFramePr>
+              <a:graphicFrameLocks xmlns:a="http://schemas.openxmlformats.org/drawingml/2006/main" noChangeAspect="1"/>
+            </wp:cNvGraphicFramePr>
+            <a:graphic xmlns:a="http://schemas.openxmlformats.org/drawingml/2006/main">
+              <a:graphicData uri="http://schemas.openxmlformats.org/drawingml/2006/picture">
+                <pic:pic xmlns:pic="http://schemas.openxmlformats.org/drawingml/2006/picture">
+                  <pic:nvPicPr>
+                    <pic:cNvPr id="998128401" name=""/>
+                    <pic:cNvPicPr/>
+                  </pic:nvPicPr>
+                  <pic:blipFill>
+                    <a:blip r:embed="rId15"/>
+                    <a:stretch>
+                      <a:fillRect/>
+                    </a:stretch>
+                  </pic:blipFill>
+                  <pic:spPr>
+                    <a:xfrm>
+                      <a:off x="0" y="0"/>
+                      <a:ext cx="2985502" cy="3408109"/>
+                    </a:xfrm>
+                    <a:prstGeom prst="rect">
+                      <a:avLst/>
+                    </a:prstGeom>
+                  </pic:spPr>
+                </pic:pic>
+              </a:graphicData>
+            </a:graphic>
+          </wp:inline>
+        </w:drawing>
+      </w:r>
+    </w:p>
+    <w:p>
+      <w:pPr>
+        <w:spacing w:after="0"/>
+      </w:pPr>
+    </w:p>
+    <w:p>
+      <w:pPr>
+        <w:spacing w:after="0"/>
+        <w:rPr>
+          <w:b/>
+          <w:bCs/>
+        </w:rPr>
+      </w:pPr>
+      <w:r>
+        <w:rPr>
+          <w:b/>
+          <w:bCs/>
+        </w:rPr>
+        <w:t>Final Summary</w:t>
+      </w:r>
+      <w:r>
+        <w:rPr>
+          <w:b/>
+          <w:bCs/>
+        </w:rPr>
+        <w:t xml:space="preserve">: </w:t>
+      </w:r>
+    </w:p>
+    <w:p>
+      <w:pPr>
+        <w:spacing w:after="0"/>
+        <w:rPr>
+          <w:b/>
+          <w:bCs/>
+        </w:rPr>
+      </w:pPr>
+      <w:r>
+        <w:rPr>
+          <w:b/>
+          <w:bCs/>
+        </w:rPr>
+        <w:t>Hierarchical Inheritance</w:t>
+      </w:r>
+    </w:p>
+    <w:p>
+      <w:pPr>
+        <w:numPr>
+          <w:ilvl w:val="0"/>
+          <w:numId w:val="4"/>
+        </w:numPr>
+        <w:spacing w:after="0"/>
+      </w:pPr>
+      <w:r>
+        <w:t>One parent, many children</w:t>
+      </w:r>
+    </w:p>
+    <w:p>
+      <w:pPr>
+        <w:numPr>
+          <w:ilvl w:val="0"/>
+          <w:numId w:val="4"/>
+        </w:numPr>
+        <w:spacing w:after="0"/>
+      </w:pPr>
+      <w:r>
+        <w:t>Simple and clean</w:t>
+      </w:r>
+    </w:p>
+    <w:p>
+      <w:pPr>
+        <w:numPr>
+          <w:ilvl w:val="0"/>
+          <w:numId w:val="4"/>
+        </w:numPr>
+        <w:spacing w:after="0"/>
+      </w:pPr>
+      <w:r>
+        <w:t>No ambiguity</w:t>
+      </w:r>
+    </w:p>
+    <w:p>
+      <w:pPr>
+        <w:spacing w:after="0"/>
+        <w:rPr>
+          <w:b/>
+          <w:bCs/>
+        </w:rPr>
+      </w:pPr>
+      <w:r>
+        <w:rPr>
+          <w:b/>
+          <w:bCs/>
+        </w:rPr>
+        <w:t>Hybrid Inheritance</w:t>
+      </w:r>
+    </w:p>
+    <w:p>
+      <w:pPr>
+        <w:numPr>
+          <w:ilvl w:val="0"/>
+          <w:numId w:val="5"/>
+        </w:numPr>
+        <w:spacing w:after="0"/>
+      </w:pPr>
+      <w:r>
+        <w:t>Combination of inheritance types</w:t>
+      </w:r>
+    </w:p>
+    <w:p>
+      <w:pPr>
+        <w:numPr>
+          <w:ilvl w:val="0"/>
+          <w:numId w:val="5"/>
+        </w:numPr>
+        <w:spacing w:after="0"/>
+      </w:pPr>
+      <w:r>
+        <w:t>Uses MRO to resolve conflicts</w:t>
+      </w:r>
+    </w:p>
+    <w:p>
+      <w:pPr>
+        <w:numPr>
+          <w:ilvl w:val="0"/>
+          <w:numId w:val="5"/>
+        </w:numPr>
+        <w:spacing w:after="0"/>
+      </w:pPr>
+      <w:r>
+        <w:t>Powerful but complex</w:t>
+      </w:r>
+    </w:p>
+    <w:p>
+      <w:pPr>
+        <w:spacing w:after="0"/>
+      </w:pPr>
+    </w:p>
+    <w:p>
+      <w:pPr>
+        <w:spacing w:after="0"/>
+        <w:jc w:val="center"/>
+      </w:pPr>
+      <w:r>
+        <w:t>--The End--</w:t>
+      </w:r>
     </w:p>
     <w:sectPr>
       <w:pgSz w:w="11906" w:h="16838"/>
@@ -2192,6 +2384,304 @@
     </w:lvl>
   </w:abstractNum>
   <w:abstractNum w:abstractNumId="2" w15:restartNumberingAfterBreak="0">
+    <w:nsid w:val="40007626"/>
+    <w:multiLevelType w:val="multilevel"/>
+    <w:tmpl w:val="A09E729A"/>
+    <w:lvl w:ilvl="0">
+      <w:start w:val="1"/>
+      <w:numFmt w:val="bullet"/>
+      <w:lvlText w:val=""/>
+      <w:lvlJc w:val="left"/>
+      <w:pPr>
+        <w:tabs>
+          <w:tab w:val="num" w:pos="720"/>
+        </w:tabs>
+        <w:ind w:left="720" w:hanging="360"/>
+      </w:pPr>
+      <w:rPr>
+        <w:rFonts w:ascii="Symbol" w:hAnsi="Symbol" w:hint="default"/>
+        <w:sz w:val="20"/>
+      </w:rPr>
+    </w:lvl>
+    <w:lvl w:ilvl="1" w:tentative="1">
+      <w:start w:val="1"/>
+      <w:numFmt w:val="bullet"/>
+      <w:lvlText w:val="o"/>
+      <w:lvlJc w:val="left"/>
+      <w:pPr>
+        <w:tabs>
+          <w:tab w:val="num" w:pos="1440"/>
+        </w:tabs>
+        <w:ind w:left="1440" w:hanging="360"/>
+      </w:pPr>
+      <w:rPr>
+        <w:rFonts w:ascii="Courier New" w:hAnsi="Courier New" w:hint="default"/>
+        <w:sz w:val="20"/>
+      </w:rPr>
+    </w:lvl>
+    <w:lvl w:ilvl="2" w:tentative="1">
+      <w:start w:val="1"/>
+      <w:numFmt w:val="bullet"/>
+      <w:lvlText w:val=""/>
+      <w:lvlJc w:val="left"/>
+      <w:pPr>
+        <w:tabs>
+          <w:tab w:val="num" w:pos="2160"/>
+        </w:tabs>
+        <w:ind w:left="2160" w:hanging="360"/>
+      </w:pPr>
+      <w:rPr>
+        <w:rFonts w:ascii="Wingdings" w:hAnsi="Wingdings" w:hint="default"/>
+        <w:sz w:val="20"/>
+      </w:rPr>
+    </w:lvl>
+    <w:lvl w:ilvl="3" w:tentative="1">
+      <w:start w:val="1"/>
+      <w:numFmt w:val="bullet"/>
+      <w:lvlText w:val=""/>
+      <w:lvlJc w:val="left"/>
+      <w:pPr>
+        <w:tabs>
+          <w:tab w:val="num" w:pos="2880"/>
+        </w:tabs>
+        <w:ind w:left="2880" w:hanging="360"/>
+      </w:pPr>
+      <w:rPr>
+        <w:rFonts w:ascii="Wingdings" w:hAnsi="Wingdings" w:hint="default"/>
+        <w:sz w:val="20"/>
+      </w:rPr>
+    </w:lvl>
+    <w:lvl w:ilvl="4" w:tentative="1">
+      <w:start w:val="1"/>
+      <w:numFmt w:val="bullet"/>
+      <w:lvlText w:val=""/>
+      <w:lvlJc w:val="left"/>
+      <w:pPr>
+        <w:tabs>
+          <w:tab w:val="num" w:pos="3600"/>
+        </w:tabs>
+        <w:ind w:left="3600" w:hanging="360"/>
+      </w:pPr>
+      <w:rPr>
+        <w:rFonts w:ascii="Wingdings" w:hAnsi="Wingdings" w:hint="default"/>
+        <w:sz w:val="20"/>
+      </w:rPr>
+    </w:lvl>
+    <w:lvl w:ilvl="5" w:tentative="1">
+      <w:start w:val="1"/>
+      <w:numFmt w:val="bullet"/>
+      <w:lvlText w:val=""/>
+      <w:lvlJc w:val="left"/>
+      <w:pPr>
+        <w:tabs>
+          <w:tab w:val="num" w:pos="4320"/>
+        </w:tabs>
+        <w:ind w:left="4320" w:hanging="360"/>
+      </w:pPr>
+      <w:rPr>
+        <w:rFonts w:ascii="Wingdings" w:hAnsi="Wingdings" w:hint="default"/>
+        <w:sz w:val="20"/>
+      </w:rPr>
+    </w:lvl>
+    <w:lvl w:ilvl="6" w:tentative="1">
+      <w:start w:val="1"/>
+      <w:numFmt w:val="bullet"/>
+      <w:lvlText w:val=""/>
+      <w:lvlJc w:val="left"/>
+      <w:pPr>
+        <w:tabs>
+          <w:tab w:val="num" w:pos="5040"/>
+        </w:tabs>
+        <w:ind w:left="5040" w:hanging="360"/>
+      </w:pPr>
+      <w:rPr>
+        <w:rFonts w:ascii="Wingdings" w:hAnsi="Wingdings" w:hint="default"/>
+        <w:sz w:val="20"/>
+      </w:rPr>
+    </w:lvl>
+    <w:lvl w:ilvl="7" w:tentative="1">
+      <w:start w:val="1"/>
+      <w:numFmt w:val="bullet"/>
+      <w:lvlText w:val=""/>
+      <w:lvlJc w:val="left"/>
+      <w:pPr>
+        <w:tabs>
+          <w:tab w:val="num" w:pos="5760"/>
+        </w:tabs>
+        <w:ind w:left="5760" w:hanging="360"/>
+      </w:pPr>
+      <w:rPr>
+        <w:rFonts w:ascii="Wingdings" w:hAnsi="Wingdings" w:hint="default"/>
+        <w:sz w:val="20"/>
+      </w:rPr>
+    </w:lvl>
+    <w:lvl w:ilvl="8" w:tentative="1">
+      <w:start w:val="1"/>
+      <w:numFmt w:val="bullet"/>
+      <w:lvlText w:val=""/>
+      <w:lvlJc w:val="left"/>
+      <w:pPr>
+        <w:tabs>
+          <w:tab w:val="num" w:pos="6480"/>
+        </w:tabs>
+        <w:ind w:left="6480" w:hanging="360"/>
+      </w:pPr>
+      <w:rPr>
+        <w:rFonts w:ascii="Wingdings" w:hAnsi="Wingdings" w:hint="default"/>
+        <w:sz w:val="20"/>
+      </w:rPr>
+    </w:lvl>
+  </w:abstractNum>
+  <w:abstractNum w:abstractNumId="3" w15:restartNumberingAfterBreak="0">
+    <w:nsid w:val="69E838F8"/>
+    <w:multiLevelType w:val="multilevel"/>
+    <w:tmpl w:val="694E6324"/>
+    <w:lvl w:ilvl="0">
+      <w:start w:val="1"/>
+      <w:numFmt w:val="bullet"/>
+      <w:lvlText w:val=""/>
+      <w:lvlJc w:val="left"/>
+      <w:pPr>
+        <w:tabs>
+          <w:tab w:val="num" w:pos="720"/>
+        </w:tabs>
+        <w:ind w:left="720" w:hanging="360"/>
+      </w:pPr>
+      <w:rPr>
+        <w:rFonts w:ascii="Symbol" w:hAnsi="Symbol" w:hint="default"/>
+        <w:sz w:val="20"/>
+      </w:rPr>
+    </w:lvl>
+    <w:lvl w:ilvl="1" w:tentative="1">
+      <w:start w:val="1"/>
+      <w:numFmt w:val="bullet"/>
+      <w:lvlText w:val="o"/>
+      <w:lvlJc w:val="left"/>
+      <w:pPr>
+        <w:tabs>
+          <w:tab w:val="num" w:pos="1440"/>
+        </w:tabs>
+        <w:ind w:left="1440" w:hanging="360"/>
+      </w:pPr>
+      <w:rPr>
+        <w:rFonts w:ascii="Courier New" w:hAnsi="Courier New" w:hint="default"/>
+        <w:sz w:val="20"/>
+      </w:rPr>
+    </w:lvl>
+    <w:lvl w:ilvl="2" w:tentative="1">
+      <w:start w:val="1"/>
+      <w:numFmt w:val="bullet"/>
+      <w:lvlText w:val=""/>
+      <w:lvlJc w:val="left"/>
+      <w:pPr>
+        <w:tabs>
+          <w:tab w:val="num" w:pos="2160"/>
+        </w:tabs>
+        <w:ind w:left="2160" w:hanging="360"/>
+      </w:pPr>
+      <w:rPr>
+        <w:rFonts w:ascii="Wingdings" w:hAnsi="Wingdings" w:hint="default"/>
+        <w:sz w:val="20"/>
+      </w:rPr>
+    </w:lvl>
+    <w:lvl w:ilvl="3" w:tentative="1">
+      <w:start w:val="1"/>
+      <w:numFmt w:val="bullet"/>
+      <w:lvlText w:val=""/>
+      <w:lvlJc w:val="left"/>
+      <w:pPr>
+        <w:tabs>
+          <w:tab w:val="num" w:pos="2880"/>
+        </w:tabs>
+        <w:ind w:left="2880" w:hanging="360"/>
+      </w:pPr>
+      <w:rPr>
+        <w:rFonts w:ascii="Wingdings" w:hAnsi="Wingdings" w:hint="default"/>
+        <w:sz w:val="20"/>
+      </w:rPr>
+    </w:lvl>
+    <w:lvl w:ilvl="4" w:tentative="1">
+      <w:start w:val="1"/>
+      <w:numFmt w:val="bullet"/>
+      <w:lvlText w:val=""/>
+      <w:lvlJc w:val="left"/>
+      <w:pPr>
+        <w:tabs>
+          <w:tab w:val="num" w:pos="3600"/>
+        </w:tabs>
+        <w:ind w:left="3600" w:hanging="360"/>
+      </w:pPr>
+      <w:rPr>
+        <w:rFonts w:ascii="Wingdings" w:hAnsi="Wingdings" w:hint="default"/>
+        <w:sz w:val="20"/>
+      </w:rPr>
+    </w:lvl>
+    <w:lvl w:ilvl="5" w:tentative="1">
+      <w:start w:val="1"/>
+      <w:numFmt w:val="bullet"/>
+      <w:lvlText w:val=""/>
+      <w:lvlJc w:val="left"/>
+      <w:pPr>
+        <w:tabs>
+          <w:tab w:val="num" w:pos="4320"/>
+        </w:tabs>
+        <w:ind w:left="4320" w:hanging="360"/>
+      </w:pPr>
+      <w:rPr>
+        <w:rFonts w:ascii="Wingdings" w:hAnsi="Wingdings" w:hint="default"/>
+        <w:sz w:val="20"/>
+      </w:rPr>
+    </w:lvl>
+    <w:lvl w:ilvl="6" w:tentative="1">
+      <w:start w:val="1"/>
+      <w:numFmt w:val="bullet"/>
+      <w:lvlText w:val=""/>
+      <w:lvlJc w:val="left"/>
+      <w:pPr>
+        <w:tabs>
+          <w:tab w:val="num" w:pos="5040"/>
+        </w:tabs>
+        <w:ind w:left="5040" w:hanging="360"/>
+      </w:pPr>
+      <w:rPr>
+        <w:rFonts w:ascii="Wingdings" w:hAnsi="Wingdings" w:hint="default"/>
+        <w:sz w:val="20"/>
+      </w:rPr>
+    </w:lvl>
+    <w:lvl w:ilvl="7" w:tentative="1">
+      <w:start w:val="1"/>
+      <w:numFmt w:val="bullet"/>
+      <w:lvlText w:val=""/>
+      <w:lvlJc w:val="left"/>
+      <w:pPr>
+        <w:tabs>
+          <w:tab w:val="num" w:pos="5760"/>
+        </w:tabs>
+        <w:ind w:left="5760" w:hanging="360"/>
+      </w:pPr>
+      <w:rPr>
+        <w:rFonts w:ascii="Wingdings" w:hAnsi="Wingdings" w:hint="default"/>
+        <w:sz w:val="20"/>
+      </w:rPr>
+    </w:lvl>
+    <w:lvl w:ilvl="8" w:tentative="1">
+      <w:start w:val="1"/>
+      <w:numFmt w:val="bullet"/>
+      <w:lvlText w:val=""/>
+      <w:lvlJc w:val="left"/>
+      <w:pPr>
+        <w:tabs>
+          <w:tab w:val="num" w:pos="6480"/>
+        </w:tabs>
+        <w:ind w:left="6480" w:hanging="360"/>
+      </w:pPr>
+      <w:rPr>
+        <w:rFonts w:ascii="Wingdings" w:hAnsi="Wingdings" w:hint="default"/>
+        <w:sz w:val="20"/>
+      </w:rPr>
+    </w:lvl>
+  </w:abstractNum>
+  <w:abstractNum w:abstractNumId="4" w15:restartNumberingAfterBreak="0">
     <w:nsid w:val="71811EEE"/>
     <w:multiLevelType w:val="hybridMultilevel"/>
     <w:tmpl w:val="97CC1196"/>
@@ -2308,10 +2798,16 @@
     <w:abstractNumId w:val="0"/>
   </w:num>
   <w:num w:numId="2" w16cid:durableId="1378429360">
-    <w:abstractNumId w:val="2"/>
+    <w:abstractNumId w:val="4"/>
   </w:num>
   <w:num w:numId="3" w16cid:durableId="1732850722">
     <w:abstractNumId w:val="1"/>
+  </w:num>
+  <w:num w:numId="4" w16cid:durableId="1925649785">
+    <w:abstractNumId w:val="2"/>
+  </w:num>
+  <w:num w:numId="5" w16cid:durableId="1934127582">
+    <w:abstractNumId w:val="3"/>
   </w:num>
 </w:numbering>
 </file>

</xml_diff>